<commit_message>
jk actually phase 4
</commit_message>
<xml_diff>
--- a/seanReddington_project.docx
+++ b/seanReddington_project.docx
@@ -403,8 +403,6 @@
           <w:szCs w:val="24"/>
         </w:rPr>
       </w:pPr>
-      <w:bookmarkStart w:id="0" w:name="_GoBack"/>
-      <w:bookmarkEnd w:id="0"/>
     </w:p>
     <w:p>
       <w:pPr>
@@ -509,9 +507,509 @@
         <w:t>.</w:t>
       </w:r>
     </w:p>
+    <w:p>
+      <w:pPr>
+        <w:rPr>
+          <w:rFonts w:ascii="Times New Roman" w:hAnsi="Times New Roman" w:cs="Times New Roman"/>
+          <w:noProof/>
+          <w:sz w:val="24"/>
+          <w:szCs w:val="24"/>
+        </w:rPr>
+      </w:pPr>
+      <w:r>
+        <w:rPr>
+          <w:rFonts w:ascii="Times New Roman" w:hAnsi="Times New Roman" w:cs="Times New Roman"/>
+          <w:noProof/>
+          <w:sz w:val="24"/>
+          <w:szCs w:val="24"/>
+        </w:rPr>
+        <w:br w:type="page"/>
+      </w:r>
+    </w:p>
+    <w:p>
+      <w:pPr>
+        <w:spacing w:line="240" w:lineRule="auto"/>
+        <w:ind w:right="0"/>
+        <w:rPr>
+          <w:rFonts w:ascii="Times New Roman" w:hAnsi="Times New Roman" w:cs="Times New Roman"/>
+          <w:noProof/>
+          <w:sz w:val="24"/>
+          <w:szCs w:val="24"/>
+        </w:rPr>
+      </w:pPr>
+      <w:r>
+        <w:rPr>
+          <w:rFonts w:ascii="Times New Roman" w:hAnsi="Times New Roman" w:cs="Times New Roman"/>
+          <w:noProof/>
+          <w:sz w:val="24"/>
+          <w:szCs w:val="24"/>
+        </w:rPr>
+        <w:lastRenderedPageBreak/>
+        <w:t>Phase 3:</w:t>
+      </w:r>
+    </w:p>
+    <w:p>
+      <w:pPr>
+        <w:spacing w:line="240" w:lineRule="auto"/>
+        <w:ind w:right="0"/>
+        <w:rPr>
+          <w:rFonts w:ascii="Times New Roman" w:hAnsi="Times New Roman" w:cs="Times New Roman"/>
+          <w:noProof/>
+          <w:sz w:val="24"/>
+          <w:szCs w:val="24"/>
+        </w:rPr>
+      </w:pPr>
+      <w:r>
+        <w:rPr>
+          <w:noProof/>
+        </w:rPr>
+        <w:t xml:space="preserve"> </w:t>
+      </w:r>
+      <w:r>
+        <w:rPr>
+          <w:noProof/>
+        </w:rPr>
+        <w:drawing>
+          <wp:inline distT="0" distB="0" distL="0" distR="0" wp14:anchorId="145A880E" wp14:editId="3528CD0A">
+            <wp:extent cx="2828566" cy="2238375"/>
+            <wp:effectExtent l="0" t="0" r="0" b="0"/>
+            <wp:docPr id="4" name="Picture 4"/>
+            <wp:cNvGraphicFramePr>
+              <a:graphicFrameLocks xmlns:a="http://schemas.openxmlformats.org/drawingml/2006/main" noChangeAspect="1"/>
+            </wp:cNvGraphicFramePr>
+            <a:graphic xmlns:a="http://schemas.openxmlformats.org/drawingml/2006/main">
+              <a:graphicData uri="http://schemas.openxmlformats.org/drawingml/2006/picture">
+                <pic:pic xmlns:pic="http://schemas.openxmlformats.org/drawingml/2006/picture">
+                  <pic:nvPicPr>
+                    <pic:cNvPr id="1" name=""/>
+                    <pic:cNvPicPr/>
+                  </pic:nvPicPr>
+                  <pic:blipFill>
+                    <a:blip r:embed="rId7"/>
+                    <a:stretch>
+                      <a:fillRect/>
+                    </a:stretch>
+                  </pic:blipFill>
+                  <pic:spPr>
+                    <a:xfrm>
+                      <a:off x="0" y="0"/>
+                      <a:ext cx="2861571" cy="2264494"/>
+                    </a:xfrm>
+                    <a:prstGeom prst="rect">
+                      <a:avLst/>
+                    </a:prstGeom>
+                  </pic:spPr>
+                </pic:pic>
+              </a:graphicData>
+            </a:graphic>
+          </wp:inline>
+        </w:drawing>
+      </w:r>
+      <w:r>
+        <w:rPr>
+          <w:noProof/>
+        </w:rPr>
+        <w:t xml:space="preserve">  </w:t>
+      </w:r>
+      <w:r>
+        <w:rPr>
+          <w:noProof/>
+        </w:rPr>
+        <w:drawing>
+          <wp:inline distT="0" distB="0" distL="0" distR="0" wp14:anchorId="0E266C8A" wp14:editId="3F7E814A">
+            <wp:extent cx="3449816" cy="2218055"/>
+            <wp:effectExtent l="0" t="0" r="0" b="0"/>
+            <wp:docPr id="5" name="Picture 5"/>
+            <wp:cNvGraphicFramePr>
+              <a:graphicFrameLocks xmlns:a="http://schemas.openxmlformats.org/drawingml/2006/main" noChangeAspect="1"/>
+            </wp:cNvGraphicFramePr>
+            <a:graphic xmlns:a="http://schemas.openxmlformats.org/drawingml/2006/main">
+              <a:graphicData uri="http://schemas.openxmlformats.org/drawingml/2006/picture">
+                <pic:pic xmlns:pic="http://schemas.openxmlformats.org/drawingml/2006/picture">
+                  <pic:nvPicPr>
+                    <pic:cNvPr id="1" name=""/>
+                    <pic:cNvPicPr/>
+                  </pic:nvPicPr>
+                  <pic:blipFill>
+                    <a:blip r:embed="rId8"/>
+                    <a:stretch>
+                      <a:fillRect/>
+                    </a:stretch>
+                  </pic:blipFill>
+                  <pic:spPr>
+                    <a:xfrm>
+                      <a:off x="0" y="0"/>
+                      <a:ext cx="3545734" cy="2279725"/>
+                    </a:xfrm>
+                    <a:prstGeom prst="rect">
+                      <a:avLst/>
+                    </a:prstGeom>
+                  </pic:spPr>
+                </pic:pic>
+              </a:graphicData>
+            </a:graphic>
+          </wp:inline>
+        </w:drawing>
+      </w:r>
+    </w:p>
+    <w:p>
+      <w:pPr>
+        <w:spacing w:line="240" w:lineRule="auto"/>
+        <w:ind w:right="0"/>
+        <w:rPr>
+          <w:rFonts w:ascii="Times New Roman" w:hAnsi="Times New Roman" w:cs="Times New Roman"/>
+          <w:noProof/>
+          <w:sz w:val="24"/>
+          <w:szCs w:val="24"/>
+        </w:rPr>
+      </w:pPr>
+      <w:r>
+        <w:rPr>
+          <w:noProof/>
+        </w:rPr>
+        <w:drawing>
+          <wp:inline distT="0" distB="0" distL="0" distR="0" wp14:anchorId="67B6195C" wp14:editId="43EBE553">
+            <wp:extent cx="2533650" cy="2108397"/>
+            <wp:effectExtent l="0" t="0" r="0" b="6350"/>
+            <wp:docPr id="6" name="Picture 6"/>
+            <wp:cNvGraphicFramePr>
+              <a:graphicFrameLocks xmlns:a="http://schemas.openxmlformats.org/drawingml/2006/main" noChangeAspect="1"/>
+            </wp:cNvGraphicFramePr>
+            <a:graphic xmlns:a="http://schemas.openxmlformats.org/drawingml/2006/main">
+              <a:graphicData uri="http://schemas.openxmlformats.org/drawingml/2006/picture">
+                <pic:pic xmlns:pic="http://schemas.openxmlformats.org/drawingml/2006/picture">
+                  <pic:nvPicPr>
+                    <pic:cNvPr id="1" name=""/>
+                    <pic:cNvPicPr/>
+                  </pic:nvPicPr>
+                  <pic:blipFill>
+                    <a:blip r:embed="rId9"/>
+                    <a:stretch>
+                      <a:fillRect/>
+                    </a:stretch>
+                  </pic:blipFill>
+                  <pic:spPr>
+                    <a:xfrm>
+                      <a:off x="0" y="0"/>
+                      <a:ext cx="2559085" cy="2129563"/>
+                    </a:xfrm>
+                    <a:prstGeom prst="rect">
+                      <a:avLst/>
+                    </a:prstGeom>
+                  </pic:spPr>
+                </pic:pic>
+              </a:graphicData>
+            </a:graphic>
+          </wp:inline>
+        </w:drawing>
+      </w:r>
+      <w:r>
+        <w:rPr>
+          <w:rFonts w:ascii="Times New Roman" w:hAnsi="Times New Roman" w:cs="Times New Roman"/>
+          <w:noProof/>
+          <w:sz w:val="24"/>
+          <w:szCs w:val="24"/>
+        </w:rPr>
+        <w:t xml:space="preserve">  </w:t>
+      </w:r>
+      <w:r>
+        <w:rPr>
+          <w:noProof/>
+        </w:rPr>
+        <w:drawing>
+          <wp:inline distT="0" distB="0" distL="0" distR="0" wp14:anchorId="34A13160" wp14:editId="6E4BB45B">
+            <wp:extent cx="3197681" cy="1790700"/>
+            <wp:effectExtent l="0" t="0" r="3175" b="0"/>
+            <wp:docPr id="7" name="Picture 7"/>
+            <wp:cNvGraphicFramePr>
+              <a:graphicFrameLocks xmlns:a="http://schemas.openxmlformats.org/drawingml/2006/main" noChangeAspect="1"/>
+            </wp:cNvGraphicFramePr>
+            <a:graphic xmlns:a="http://schemas.openxmlformats.org/drawingml/2006/main">
+              <a:graphicData uri="http://schemas.openxmlformats.org/drawingml/2006/picture">
+                <pic:pic xmlns:pic="http://schemas.openxmlformats.org/drawingml/2006/picture">
+                  <pic:nvPicPr>
+                    <pic:cNvPr id="1" name=""/>
+                    <pic:cNvPicPr/>
+                  </pic:nvPicPr>
+                  <pic:blipFill>
+                    <a:blip r:embed="rId10"/>
+                    <a:stretch>
+                      <a:fillRect/>
+                    </a:stretch>
+                  </pic:blipFill>
+                  <pic:spPr>
+                    <a:xfrm>
+                      <a:off x="0" y="0"/>
+                      <a:ext cx="3293463" cy="1844338"/>
+                    </a:xfrm>
+                    <a:prstGeom prst="rect">
+                      <a:avLst/>
+                    </a:prstGeom>
+                  </pic:spPr>
+                </pic:pic>
+              </a:graphicData>
+            </a:graphic>
+          </wp:inline>
+        </w:drawing>
+      </w:r>
+    </w:p>
+    <w:p>
+      <w:pPr>
+        <w:spacing w:line="240" w:lineRule="auto"/>
+        <w:ind w:right="0"/>
+        <w:rPr>
+          <w:rFonts w:ascii="Times New Roman" w:hAnsi="Times New Roman" w:cs="Times New Roman"/>
+          <w:noProof/>
+          <w:sz w:val="24"/>
+          <w:szCs w:val="24"/>
+        </w:rPr>
+      </w:pPr>
+      <w:r>
+        <w:rPr>
+          <w:noProof/>
+        </w:rPr>
+        <w:drawing>
+          <wp:inline distT="0" distB="0" distL="0" distR="0" wp14:anchorId="3A05DDD4" wp14:editId="51D76A86">
+            <wp:extent cx="2709332" cy="2133600"/>
+            <wp:effectExtent l="0" t="0" r="0" b="0"/>
+            <wp:docPr id="8" name="Picture 8"/>
+            <wp:cNvGraphicFramePr>
+              <a:graphicFrameLocks xmlns:a="http://schemas.openxmlformats.org/drawingml/2006/main" noChangeAspect="1"/>
+            </wp:cNvGraphicFramePr>
+            <a:graphic xmlns:a="http://schemas.openxmlformats.org/drawingml/2006/main">
+              <a:graphicData uri="http://schemas.openxmlformats.org/drawingml/2006/picture">
+                <pic:pic xmlns:pic="http://schemas.openxmlformats.org/drawingml/2006/picture">
+                  <pic:nvPicPr>
+                    <pic:cNvPr id="1" name=""/>
+                    <pic:cNvPicPr/>
+                  </pic:nvPicPr>
+                  <pic:blipFill>
+                    <a:blip r:embed="rId11"/>
+                    <a:stretch>
+                      <a:fillRect/>
+                    </a:stretch>
+                  </pic:blipFill>
+                  <pic:spPr>
+                    <a:xfrm>
+                      <a:off x="0" y="0"/>
+                      <a:ext cx="2747100" cy="2163342"/>
+                    </a:xfrm>
+                    <a:prstGeom prst="rect">
+                      <a:avLst/>
+                    </a:prstGeom>
+                  </pic:spPr>
+                </pic:pic>
+              </a:graphicData>
+            </a:graphic>
+          </wp:inline>
+        </w:drawing>
+      </w:r>
+      <w:r>
+        <w:rPr>
+          <w:rFonts w:ascii="Times New Roman" w:hAnsi="Times New Roman" w:cs="Times New Roman"/>
+          <w:noProof/>
+          <w:sz w:val="24"/>
+          <w:szCs w:val="24"/>
+        </w:rPr>
+        <w:t xml:space="preserve">   </w:t>
+      </w:r>
+      <w:r>
+        <w:rPr>
+          <w:noProof/>
+        </w:rPr>
+        <w:drawing>
+          <wp:inline distT="0" distB="0" distL="0" distR="0" wp14:anchorId="5D820633" wp14:editId="13AF3910">
+            <wp:extent cx="2762250" cy="2081663"/>
+            <wp:effectExtent l="0" t="0" r="0" b="0"/>
+            <wp:docPr id="9" name="Picture 9"/>
+            <wp:cNvGraphicFramePr>
+              <a:graphicFrameLocks xmlns:a="http://schemas.openxmlformats.org/drawingml/2006/main" noChangeAspect="1"/>
+            </wp:cNvGraphicFramePr>
+            <a:graphic xmlns:a="http://schemas.openxmlformats.org/drawingml/2006/main">
+              <a:graphicData uri="http://schemas.openxmlformats.org/drawingml/2006/picture">
+                <pic:pic xmlns:pic="http://schemas.openxmlformats.org/drawingml/2006/picture">
+                  <pic:nvPicPr>
+                    <pic:cNvPr id="1" name=""/>
+                    <pic:cNvPicPr/>
+                  </pic:nvPicPr>
+                  <pic:blipFill>
+                    <a:blip r:embed="rId12"/>
+                    <a:stretch>
+                      <a:fillRect/>
+                    </a:stretch>
+                  </pic:blipFill>
+                  <pic:spPr>
+                    <a:xfrm>
+                      <a:off x="0" y="0"/>
+                      <a:ext cx="2797487" cy="2108218"/>
+                    </a:xfrm>
+                    <a:prstGeom prst="rect">
+                      <a:avLst/>
+                    </a:prstGeom>
+                  </pic:spPr>
+                </pic:pic>
+              </a:graphicData>
+            </a:graphic>
+          </wp:inline>
+        </w:drawing>
+      </w:r>
+      <w:r>
+        <w:rPr>
+          <w:noProof/>
+        </w:rPr>
+        <w:drawing>
+          <wp:anchor distT="0" distB="0" distL="114300" distR="114300" simplePos="0" relativeHeight="251658240" behindDoc="0" locked="0" layoutInCell="1" allowOverlap="1" wp14:anchorId="5E692602" wp14:editId="08192D72">
+            <wp:simplePos x="457200" y="7515225"/>
+            <wp:positionH relativeFrom="column">
+              <wp:align>left</wp:align>
+            </wp:positionH>
+            <wp:positionV relativeFrom="paragraph">
+              <wp:align>top</wp:align>
+            </wp:positionV>
+            <wp:extent cx="3009900" cy="1902090"/>
+            <wp:effectExtent l="0" t="0" r="0" b="3175"/>
+            <wp:wrapSquare wrapText="bothSides"/>
+            <wp:docPr id="10" name="Picture 10"/>
+            <wp:cNvGraphicFramePr>
+              <a:graphicFrameLocks xmlns:a="http://schemas.openxmlformats.org/drawingml/2006/main" noChangeAspect="1"/>
+            </wp:cNvGraphicFramePr>
+            <a:graphic xmlns:a="http://schemas.openxmlformats.org/drawingml/2006/main">
+              <a:graphicData uri="http://schemas.openxmlformats.org/drawingml/2006/picture">
+                <pic:pic xmlns:pic="http://schemas.openxmlformats.org/drawingml/2006/picture">
+                  <pic:nvPicPr>
+                    <pic:cNvPr id="1" name=""/>
+                    <pic:cNvPicPr/>
+                  </pic:nvPicPr>
+                  <pic:blipFill>
+                    <a:blip r:embed="rId13" cstate="print">
+                      <a:extLst>
+                        <a:ext uri="{28A0092B-C50C-407E-A947-70E740481C1C}">
+                          <a14:useLocalDpi xmlns:a14="http://schemas.microsoft.com/office/drawing/2010/main" val="0"/>
+                        </a:ext>
+                      </a:extLst>
+                    </a:blip>
+                    <a:stretch>
+                      <a:fillRect/>
+                    </a:stretch>
+                  </pic:blipFill>
+                  <pic:spPr>
+                    <a:xfrm>
+                      <a:off x="0" y="0"/>
+                      <a:ext cx="3009900" cy="1902090"/>
+                    </a:xfrm>
+                    <a:prstGeom prst="rect">
+                      <a:avLst/>
+                    </a:prstGeom>
+                  </pic:spPr>
+                </pic:pic>
+              </a:graphicData>
+            </a:graphic>
+          </wp:anchor>
+        </w:drawing>
+      </w:r>
+      <w:r>
+        <w:rPr>
+          <w:rFonts w:ascii="Times New Roman" w:hAnsi="Times New Roman" w:cs="Times New Roman"/>
+          <w:noProof/>
+          <w:sz w:val="24"/>
+          <w:szCs w:val="24"/>
+        </w:rPr>
+        <w:tab/>
+      </w:r>
+      <w:r>
+        <w:rPr>
+          <w:noProof/>
+        </w:rPr>
+        <w:drawing>
+          <wp:inline distT="0" distB="0" distL="0" distR="0" wp14:anchorId="181A08E1" wp14:editId="457F5296">
+            <wp:extent cx="2718400" cy="2018665"/>
+            <wp:effectExtent l="0" t="0" r="6350" b="635"/>
+            <wp:docPr id="11" name="Picture 11"/>
+            <wp:cNvGraphicFramePr>
+              <a:graphicFrameLocks xmlns:a="http://schemas.openxmlformats.org/drawingml/2006/main" noChangeAspect="1"/>
+            </wp:cNvGraphicFramePr>
+            <a:graphic xmlns:a="http://schemas.openxmlformats.org/drawingml/2006/main">
+              <a:graphicData uri="http://schemas.openxmlformats.org/drawingml/2006/picture">
+                <pic:pic xmlns:pic="http://schemas.openxmlformats.org/drawingml/2006/picture">
+                  <pic:nvPicPr>
+                    <pic:cNvPr id="1" name=""/>
+                    <pic:cNvPicPr/>
+                  </pic:nvPicPr>
+                  <pic:blipFill>
+                    <a:blip r:embed="rId14"/>
+                    <a:stretch>
+                      <a:fillRect/>
+                    </a:stretch>
+                  </pic:blipFill>
+                  <pic:spPr>
+                    <a:xfrm>
+                      <a:off x="0" y="0"/>
+                      <a:ext cx="2790747" cy="2072389"/>
+                    </a:xfrm>
+                    <a:prstGeom prst="rect">
+                      <a:avLst/>
+                    </a:prstGeom>
+                  </pic:spPr>
+                </pic:pic>
+              </a:graphicData>
+            </a:graphic>
+          </wp:inline>
+        </w:drawing>
+      </w:r>
+      <w:r>
+        <w:rPr>
+          <w:rFonts w:ascii="Times New Roman" w:hAnsi="Times New Roman" w:cs="Times New Roman"/>
+          <w:noProof/>
+          <w:sz w:val="24"/>
+          <w:szCs w:val="24"/>
+        </w:rPr>
+        <w:br w:type="textWrapping" w:clear="all"/>
+      </w:r>
+    </w:p>
+    <w:p>
+      <w:pPr>
+        <w:spacing w:line="240" w:lineRule="auto"/>
+        <w:ind w:right="0"/>
+        <w:rPr>
+          <w:rFonts w:ascii="Times New Roman" w:hAnsi="Times New Roman" w:cs="Times New Roman"/>
+          <w:noProof/>
+          <w:sz w:val="24"/>
+          <w:szCs w:val="24"/>
+        </w:rPr>
+      </w:pPr>
+      <w:r>
+        <w:rPr>
+          <w:rFonts w:ascii="Times New Roman" w:hAnsi="Times New Roman" w:cs="Times New Roman"/>
+          <w:noProof/>
+          <w:sz w:val="24"/>
+          <w:szCs w:val="24"/>
+        </w:rPr>
+        <w:t>No challenges, just tedi</w:t>
+      </w:r>
+      <w:r>
+        <w:rPr>
+          <w:rFonts w:ascii="Times New Roman" w:hAnsi="Times New Roman" w:cs="Times New Roman"/>
+          <w:noProof/>
+          <w:sz w:val="24"/>
+          <w:szCs w:val="24"/>
+        </w:rPr>
+        <w:t>o</w:t>
+      </w:r>
+      <w:r>
+        <w:rPr>
+          <w:rFonts w:ascii="Times New Roman" w:hAnsi="Times New Roman" w:cs="Times New Roman"/>
+          <w:noProof/>
+          <w:sz w:val="24"/>
+          <w:szCs w:val="24"/>
+        </w:rPr>
+        <w:t xml:space="preserve">us </w:t>
+      </w:r>
+      <w:bookmarkStart w:id="0" w:name="_GoBack"/>
+      <w:bookmarkEnd w:id="0"/>
+    </w:p>
     <w:sectPr>
       <w:pgSz w:w="12240" w:h="15840"/>
-      <w:pgMar w:top="1440" w:right="1440" w:bottom="1440" w:left="1440" w:header="720" w:footer="720" w:gutter="0"/>
+      <w:pgMar w:top="720" w:right="720" w:bottom="720" w:left="720" w:header="720" w:footer="720" w:gutter="0"/>
       <w:cols w:space="720"/>
       <w:docGrid w:linePitch="360"/>
     </w:sectPr>

</xml_diff>